<commit_message>
Figure number fixes (should not be that important if already printed; otherwise, pp. 33-32)
</commit_message>
<xml_diff>
--- a/project-management/binder/IterationOneBinder.docx
+++ b/project-management/binder/IterationOneBinder.docx
@@ -43,8 +43,18 @@
           <w:sz w:val="48"/>
           <w:szCs w:val="48"/>
         </w:rPr>
-        <w:t>Chinese Checkers</w:t>
-      </w:r>
+        <w:t xml:space="preserve">Chinese </w:t>
+      </w:r>
+      <w:proofErr w:type="gramStart"/>
+      <w:r>
+        <w:rPr>
+          <w:rFonts w:ascii="Roboto Condensed" w:hAnsi="Roboto Condensed"/>
+          <w:sz w:val="48"/>
+          <w:szCs w:val="48"/>
+        </w:rPr>
+        <w:t>Checkers</w:t>
+      </w:r>
+      <w:proofErr w:type="gramEnd"/>
     </w:p>
     <w:p>
       <w:pPr>
@@ -129,24 +139,39 @@
         <w:jc w:val="center"/>
       </w:pPr>
       <w:r>
-        <w:t>Chris Kellendonk</w:t>
-      </w:r>
+        <w:t xml:space="preserve">Chris </w:t>
+      </w:r>
+      <w:proofErr w:type="spellStart"/>
+      <w:r>
+        <w:t>Kellendonk</w:t>
+      </w:r>
+      <w:proofErr w:type="spellEnd"/>
     </w:p>
     <w:p>
       <w:pPr>
         <w:jc w:val="center"/>
       </w:pPr>
       <w:r>
-        <w:t>James Kostiuk</w:t>
-      </w:r>
+        <w:t xml:space="preserve">James </w:t>
+      </w:r>
+      <w:proofErr w:type="spellStart"/>
+      <w:r>
+        <w:t>Kostiuk</w:t>
+      </w:r>
+      <w:proofErr w:type="spellEnd"/>
     </w:p>
     <w:p>
       <w:pPr>
         <w:jc w:val="center"/>
       </w:pPr>
       <w:r>
-        <w:t>Kuba Subczynski</w:t>
-      </w:r>
+        <w:t xml:space="preserve">Kuba </w:t>
+      </w:r>
+      <w:proofErr w:type="spellStart"/>
+      <w:r>
+        <w:t>Subczynski</w:t>
+      </w:r>
+      <w:proofErr w:type="spellEnd"/>
     </w:p>
     <w:p>
       <w:pPr>
@@ -6730,7 +6755,15 @@
         <w:t xml:space="preserve">("Use Case Templates", 2014) </w:t>
       </w:r>
       <w:r>
-        <w:t>provided by TechnoSolutions.</w:t>
+        <w:t xml:space="preserve">provided by </w:t>
+      </w:r>
+      <w:proofErr w:type="spellStart"/>
+      <w:r>
+        <w:t>TechnoSolutions</w:t>
+      </w:r>
+      <w:proofErr w:type="spellEnd"/>
+      <w:r>
+        <w:t>.</w:t>
       </w:r>
     </w:p>
     <w:p>
@@ -7175,12 +7208,16 @@
       </w:r>
     </w:p>
     <w:p>
+      <w:pPr>
+        <w:jc w:val="both"/>
+      </w:pPr>
       <w:r>
         <w:t>This use case can be launched for both local and networked games.  In the case of a networked game, the name entry fields need not be displayed.</w:t>
       </w:r>
     </w:p>
     <w:p>
       <w:pPr>
+        <w:jc w:val="both"/>
         <w:rPr>
           <w:b/>
         </w:rPr>
@@ -7189,17 +7226,24 @@
     <w:p>
       <w:pPr>
         <w:pStyle w:val="Heading4"/>
+        <w:jc w:val="both"/>
       </w:pPr>
       <w:r>
         <w:t>Variations</w:t>
       </w:r>
     </w:p>
     <w:p>
+      <w:pPr>
+        <w:jc w:val="both"/>
+      </w:pPr>
       <w:r>
         <w:t>In the case of a networked game, the user’s name can be retrieved from a stored profile.</w:t>
       </w:r>
     </w:p>
     <w:p>
+      <w:pPr>
+        <w:jc w:val="both"/>
+      </w:pPr>
       <w:r>
         <w:rPr>
           <w:b/>
@@ -7211,6 +7255,9 @@
       </w:r>
     </w:p>
     <w:p>
+      <w:pPr>
+        <w:jc w:val="both"/>
+      </w:pPr>
       <w:r>
         <w:rPr>
           <w:b/>
@@ -7223,6 +7270,7 @@
     </w:p>
     <w:p>
       <w:pPr>
+        <w:jc w:val="both"/>
         <w:rPr>
           <w:b/>
         </w:rPr>
@@ -7231,12 +7279,16 @@
     <w:p>
       <w:pPr>
         <w:pStyle w:val="Heading4"/>
+        <w:jc w:val="both"/>
       </w:pPr>
       <w:r>
         <w:t xml:space="preserve">Special Requirements </w:t>
       </w:r>
     </w:p>
     <w:p>
+      <w:pPr>
+        <w:jc w:val="both"/>
+      </w:pPr>
       <w:r>
         <w:t>The device must run Android and have the necessary space to install the game.  If this use case is launched in relation to a networked game, the device must have access to the Internet.</w:t>
       </w:r>
@@ -7631,7 +7683,15 @@
         <w:t xml:space="preserve">Trigger: </w:t>
       </w:r>
       <w:r>
-        <w:t>The user clicks the “Start Game” button on the game creation screen.</w:t>
+        <w:t>The user clicks the “</w:t>
+      </w:r>
+      <w:proofErr w:type="spellStart"/>
+      <w:r>
+        <w:t>Start</w:t>
+      </w:r>
+      <w:proofErr w:type="spellEnd"/>
+      <w:r>
+        <w:t xml:space="preserve"> Game” button on the game creation screen.</w:t>
       </w:r>
     </w:p>
     <w:p>
@@ -9595,7 +9655,23 @@
                 <w:sz w:val="24"/>
                 <w:szCs w:val="24"/>
               </w:rPr>
-              <w:t># startHotSeatGame()</w:t>
+              <w:t xml:space="preserve"># </w:t>
+            </w:r>
+            <w:proofErr w:type="spellStart"/>
+            <w:r>
+              <w:rPr>
+                <w:sz w:val="24"/>
+                <w:szCs w:val="24"/>
+              </w:rPr>
+              <w:t>startHotSeatGame</w:t>
+            </w:r>
+            <w:proofErr w:type="spellEnd"/>
+            <w:r>
+              <w:rPr>
+                <w:sz w:val="24"/>
+                <w:szCs w:val="24"/>
+              </w:rPr>
+              <w:t>()</w:t>
             </w:r>
           </w:p>
         </w:tc>
@@ -9615,7 +9691,23 @@
                 <w:sz w:val="24"/>
                 <w:szCs w:val="24"/>
               </w:rPr>
-              <w:t xml:space="preserve">Fired when the user clicks the startHotSeat button. </w:t>
+              <w:t xml:space="preserve">Fired when the user clicks the </w:t>
+            </w:r>
+            <w:proofErr w:type="spellStart"/>
+            <w:r>
+              <w:rPr>
+                <w:sz w:val="24"/>
+                <w:szCs w:val="24"/>
+              </w:rPr>
+              <w:t>startHotSeat</w:t>
+            </w:r>
+            <w:proofErr w:type="spellEnd"/>
+            <w:r>
+              <w:rPr>
+                <w:sz w:val="24"/>
+                <w:szCs w:val="24"/>
+              </w:rPr>
+              <w:t xml:space="preserve"> button. </w:t>
             </w:r>
           </w:p>
           <w:p>
@@ -9686,7 +9778,23 @@
                 <w:sz w:val="24"/>
                 <w:szCs w:val="24"/>
               </w:rPr>
-              <w:t>- numPlayersChanged()</w:t>
+              <w:t xml:space="preserve">- </w:t>
+            </w:r>
+            <w:proofErr w:type="spellStart"/>
+            <w:r>
+              <w:rPr>
+                <w:sz w:val="24"/>
+                <w:szCs w:val="24"/>
+              </w:rPr>
+              <w:t>numPlayersChanged</w:t>
+            </w:r>
+            <w:proofErr w:type="spellEnd"/>
+            <w:r>
+              <w:rPr>
+                <w:sz w:val="24"/>
+                <w:szCs w:val="24"/>
+              </w:rPr>
+              <w:t>()</w:t>
             </w:r>
           </w:p>
         </w:tc>
@@ -9769,8 +9877,33 @@
                 <w:sz w:val="24"/>
                 <w:szCs w:val="24"/>
               </w:rPr>
-              <w:t># getNumPlayers() : int</w:t>
-            </w:r>
+              <w:t xml:space="preserve"># </w:t>
+            </w:r>
+            <w:proofErr w:type="spellStart"/>
+            <w:r>
+              <w:rPr>
+                <w:sz w:val="24"/>
+                <w:szCs w:val="24"/>
+              </w:rPr>
+              <w:t>getNumPlayers</w:t>
+            </w:r>
+            <w:proofErr w:type="spellEnd"/>
+            <w:r>
+              <w:rPr>
+                <w:sz w:val="24"/>
+                <w:szCs w:val="24"/>
+              </w:rPr>
+              <w:t xml:space="preserve">() : </w:t>
+            </w:r>
+            <w:proofErr w:type="spellStart"/>
+            <w:r>
+              <w:rPr>
+                <w:sz w:val="24"/>
+                <w:szCs w:val="24"/>
+              </w:rPr>
+              <w:t>int</w:t>
+            </w:r>
+            <w:proofErr w:type="spellEnd"/>
           </w:p>
         </w:tc>
         <w:tc>
@@ -9829,7 +9962,23 @@
                 <w:sz w:val="24"/>
                 <w:szCs w:val="24"/>
               </w:rPr>
-              <w:t># startGame()</w:t>
+              <w:t xml:space="preserve"># </w:t>
+            </w:r>
+            <w:proofErr w:type="spellStart"/>
+            <w:r>
+              <w:rPr>
+                <w:sz w:val="24"/>
+                <w:szCs w:val="24"/>
+              </w:rPr>
+              <w:t>startGame</w:t>
+            </w:r>
+            <w:proofErr w:type="spellEnd"/>
+            <w:r>
+              <w:rPr>
+                <w:sz w:val="24"/>
+                <w:szCs w:val="24"/>
+              </w:rPr>
+              <w:t>()</w:t>
             </w:r>
           </w:p>
         </w:tc>
@@ -9849,7 +9998,23 @@
                 <w:sz w:val="24"/>
                 <w:szCs w:val="24"/>
               </w:rPr>
-              <w:t xml:space="preserve">Fired when the user clicks the startHotSeat button. </w:t>
+              <w:t xml:space="preserve">Fired when the user clicks the </w:t>
+            </w:r>
+            <w:proofErr w:type="spellStart"/>
+            <w:r>
+              <w:rPr>
+                <w:sz w:val="24"/>
+                <w:szCs w:val="24"/>
+              </w:rPr>
+              <w:t>startHotSeat</w:t>
+            </w:r>
+            <w:proofErr w:type="spellEnd"/>
+            <w:r>
+              <w:rPr>
+                <w:sz w:val="24"/>
+                <w:szCs w:val="24"/>
+              </w:rPr>
+              <w:t xml:space="preserve"> button. </w:t>
             </w:r>
           </w:p>
           <w:p>
@@ -9872,7 +10037,23 @@
                 <w:sz w:val="24"/>
                 <w:szCs w:val="24"/>
               </w:rPr>
-              <w:t>This will launch the GameBoardActivity as an intent.</w:t>
+              <w:t xml:space="preserve">This will launch the GameBoardActivity as </w:t>
+            </w:r>
+            <w:proofErr w:type="gramStart"/>
+            <w:r>
+              <w:rPr>
+                <w:sz w:val="24"/>
+                <w:szCs w:val="24"/>
+              </w:rPr>
+              <w:t>an intent</w:t>
+            </w:r>
+            <w:proofErr w:type="gramEnd"/>
+            <w:r>
+              <w:rPr>
+                <w:sz w:val="24"/>
+                <w:szCs w:val="24"/>
+              </w:rPr>
+              <w:t>.</w:t>
             </w:r>
           </w:p>
         </w:tc>
@@ -9920,7 +10101,23 @@
                 <w:sz w:val="24"/>
                 <w:szCs w:val="24"/>
               </w:rPr>
-              <w:t># acceptMove()</w:t>
+              <w:t xml:space="preserve"># </w:t>
+            </w:r>
+            <w:proofErr w:type="spellStart"/>
+            <w:r>
+              <w:rPr>
+                <w:sz w:val="24"/>
+                <w:szCs w:val="24"/>
+              </w:rPr>
+              <w:t>acceptMove</w:t>
+            </w:r>
+            <w:proofErr w:type="spellEnd"/>
+            <w:r>
+              <w:rPr>
+                <w:sz w:val="24"/>
+                <w:szCs w:val="24"/>
+              </w:rPr>
+              <w:t>()</w:t>
             </w:r>
           </w:p>
         </w:tc>
@@ -9940,7 +10137,23 @@
                 <w:sz w:val="24"/>
                 <w:szCs w:val="24"/>
               </w:rPr>
-              <w:t>Fired when the user clicks the acceptMoveButton.</w:t>
+              <w:t xml:space="preserve">Fired when the user clicks the </w:t>
+            </w:r>
+            <w:proofErr w:type="spellStart"/>
+            <w:r>
+              <w:rPr>
+                <w:sz w:val="24"/>
+                <w:szCs w:val="24"/>
+              </w:rPr>
+              <w:t>acceptMoveButton</w:t>
+            </w:r>
+            <w:proofErr w:type="spellEnd"/>
+            <w:r>
+              <w:rPr>
+                <w:sz w:val="24"/>
+                <w:szCs w:val="24"/>
+              </w:rPr>
+              <w:t>.</w:t>
             </w:r>
           </w:p>
           <w:p>
@@ -9963,7 +10176,23 @@
                 <w:sz w:val="24"/>
                 <w:szCs w:val="24"/>
               </w:rPr>
-              <w:t>This will send a message to the actual game board logic indicating the players has decided and made there move.</w:t>
+              <w:t xml:space="preserve">This will send a message to the actual game board logic indicating the players has decided and made </w:t>
+            </w:r>
+            <w:proofErr w:type="spellStart"/>
+            <w:r>
+              <w:rPr>
+                <w:sz w:val="24"/>
+                <w:szCs w:val="24"/>
+              </w:rPr>
+              <w:t>there</w:t>
+            </w:r>
+            <w:proofErr w:type="spellEnd"/>
+            <w:r>
+              <w:rPr>
+                <w:sz w:val="24"/>
+                <w:szCs w:val="24"/>
+              </w:rPr>
+              <w:t xml:space="preserve"> move.</w:t>
             </w:r>
           </w:p>
         </w:tc>
@@ -10002,7 +10231,23 @@
                 <w:sz w:val="24"/>
                 <w:szCs w:val="24"/>
               </w:rPr>
-              <w:t># resetMove()</w:t>
+              <w:t xml:space="preserve"># </w:t>
+            </w:r>
+            <w:proofErr w:type="spellStart"/>
+            <w:r>
+              <w:rPr>
+                <w:sz w:val="24"/>
+                <w:szCs w:val="24"/>
+              </w:rPr>
+              <w:t>resetMove</w:t>
+            </w:r>
+            <w:proofErr w:type="spellEnd"/>
+            <w:r>
+              <w:rPr>
+                <w:sz w:val="24"/>
+                <w:szCs w:val="24"/>
+              </w:rPr>
+              <w:t>()</w:t>
             </w:r>
           </w:p>
         </w:tc>
@@ -10022,7 +10267,23 @@
                 <w:sz w:val="24"/>
                 <w:szCs w:val="24"/>
               </w:rPr>
-              <w:t>Fired when the user clicks the resetMoveButton.</w:t>
+              <w:t xml:space="preserve">Fired when the user clicks the </w:t>
+            </w:r>
+            <w:proofErr w:type="spellStart"/>
+            <w:r>
+              <w:rPr>
+                <w:sz w:val="24"/>
+                <w:szCs w:val="24"/>
+              </w:rPr>
+              <w:t>resetMoveButton</w:t>
+            </w:r>
+            <w:proofErr w:type="spellEnd"/>
+            <w:r>
+              <w:rPr>
+                <w:sz w:val="24"/>
+                <w:szCs w:val="24"/>
+              </w:rPr>
+              <w:t>.</w:t>
             </w:r>
           </w:p>
           <w:p>
@@ -10287,7 +10548,15 @@
         <w:jc w:val="both"/>
       </w:pPr>
       <w:r>
-        <w:t xml:space="preserve">The purpose of this document is to analyse and describe why and how Joint Venture styled the Chinese Checkers interface for </w:t>
+        <w:t xml:space="preserve">The purpose of this document is to analyse and describe why and how Joint Venture styled the Chinese </w:t>
+      </w:r>
+      <w:proofErr w:type="gramStart"/>
+      <w:r>
+        <w:t>Checkers</w:t>
+      </w:r>
+      <w:proofErr w:type="gramEnd"/>
+      <w:r>
+        <w:t xml:space="preserve"> interface for </w:t>
       </w:r>
       <w:r>
         <w:t xml:space="preserve">iteration one </w:t>
@@ -10319,8 +10588,13 @@
         <w:pStyle w:val="Heading4"/>
       </w:pPr>
       <w:r>
-        <w:t>Less is More</w:t>
-      </w:r>
+        <w:t xml:space="preserve">Less is </w:t>
+      </w:r>
+      <w:proofErr w:type="gramStart"/>
+      <w:r>
+        <w:t>More</w:t>
+      </w:r>
+      <w:proofErr w:type="gramEnd"/>
     </w:p>
     <w:p>
       <w:pPr>
@@ -10339,7 +10613,15 @@
         <w:t>)</w:t>
       </w:r>
       <w:r>
-        <w:t>. The Chinese Checkers application was designed with minimalistic and flat textures to ensure that the screen was not overwhelmed while being targeted for smaller devices. From the modern fonts to simplistic images – all have been chosen and designed to be fit with restrictive colour palette to achieve our flat design.</w:t>
+        <w:t xml:space="preserve">. The Chinese </w:t>
+      </w:r>
+      <w:proofErr w:type="gramStart"/>
+      <w:r>
+        <w:t>Checkers</w:t>
+      </w:r>
+      <w:proofErr w:type="gramEnd"/>
+      <w:r>
+        <w:t xml:space="preserve"> application was designed with minimalistic and flat textures to ensure that the screen was not overwhelmed while being targeted for smaller devices. From the modern fonts to simplistic images – all have been chosen and designed to be fit with restrictive colour palette to achieve our flat design.</w:t>
       </w:r>
     </w:p>
     <w:p/>
@@ -10423,13 +10705,23 @@
           <w:szCs w:val="20"/>
         </w:rPr>
       </w:pPr>
+      <w:proofErr w:type="gramStart"/>
       <w:r>
         <w:rPr>
           <w:rFonts w:ascii="Roboto Condensed" w:hAnsi="Roboto Condensed"/>
           <w:sz w:val="20"/>
           <w:szCs w:val="20"/>
         </w:rPr>
-        <w:t>rgb(237, 44, 49)</w:t>
+        <w:t>rgb(</w:t>
+      </w:r>
+      <w:proofErr w:type="gramEnd"/>
+      <w:r>
+        <w:rPr>
+          <w:rFonts w:ascii="Roboto Condensed" w:hAnsi="Roboto Condensed"/>
+          <w:sz w:val="20"/>
+          <w:szCs w:val="20"/>
+        </w:rPr>
+        <w:t>237, 44, 49)</w:t>
       </w:r>
     </w:p>
     <w:p>
@@ -10473,13 +10765,23 @@
           <w:szCs w:val="20"/>
         </w:rPr>
       </w:pPr>
+      <w:proofErr w:type="gramStart"/>
       <w:r>
         <w:rPr>
           <w:rFonts w:ascii="Roboto Condensed" w:hAnsi="Roboto Condensed"/>
           <w:sz w:val="20"/>
           <w:szCs w:val="20"/>
         </w:rPr>
-        <w:t>rgb(248, 146, 38)</w:t>
+        <w:t>rgb(</w:t>
+      </w:r>
+      <w:proofErr w:type="gramEnd"/>
+      <w:r>
+        <w:rPr>
+          <w:rFonts w:ascii="Roboto Condensed" w:hAnsi="Roboto Condensed"/>
+          <w:sz w:val="20"/>
+          <w:szCs w:val="20"/>
+        </w:rPr>
+        <w:t>248, 146, 38)</w:t>
       </w:r>
     </w:p>
     <w:p>
@@ -10523,13 +10825,23 @@
           <w:szCs w:val="20"/>
         </w:rPr>
       </w:pPr>
+      <w:proofErr w:type="gramStart"/>
       <w:r>
         <w:rPr>
           <w:rFonts w:ascii="Roboto Condensed" w:hAnsi="Roboto Condensed"/>
           <w:sz w:val="20"/>
           <w:szCs w:val="20"/>
         </w:rPr>
-        <w:t>rgb(248, 232, 22)</w:t>
+        <w:t>rgb(</w:t>
+      </w:r>
+      <w:proofErr w:type="gramEnd"/>
+      <w:r>
+        <w:rPr>
+          <w:rFonts w:ascii="Roboto Condensed" w:hAnsi="Roboto Condensed"/>
+          <w:sz w:val="20"/>
+          <w:szCs w:val="20"/>
+        </w:rPr>
+        <w:t>248, 232, 22)</w:t>
       </w:r>
     </w:p>
     <w:p>
@@ -10573,13 +10885,23 @@
           <w:szCs w:val="20"/>
         </w:rPr>
       </w:pPr>
+      <w:proofErr w:type="gramStart"/>
       <w:r>
         <w:rPr>
           <w:rFonts w:ascii="Roboto Condensed" w:hAnsi="Roboto Condensed"/>
           <w:sz w:val="20"/>
           <w:szCs w:val="20"/>
         </w:rPr>
-        <w:t>rgb(21, 168, 80)</w:t>
+        <w:t>rgb(</w:t>
+      </w:r>
+      <w:proofErr w:type="gramEnd"/>
+      <w:r>
+        <w:rPr>
+          <w:rFonts w:ascii="Roboto Condensed" w:hAnsi="Roboto Condensed"/>
+          <w:sz w:val="20"/>
+          <w:szCs w:val="20"/>
+        </w:rPr>
+        <w:t>21, 168, 80)</w:t>
       </w:r>
     </w:p>
     <w:p>
@@ -10623,13 +10945,23 @@
           <w:szCs w:val="20"/>
         </w:rPr>
       </w:pPr>
+      <w:proofErr w:type="gramStart"/>
       <w:r>
         <w:rPr>
           <w:rFonts w:ascii="Roboto Condensed" w:hAnsi="Roboto Condensed"/>
           <w:sz w:val="20"/>
           <w:szCs w:val="20"/>
         </w:rPr>
-        <w:t>rgb(23, 128, 193)</w:t>
+        <w:t>rgb(</w:t>
+      </w:r>
+      <w:proofErr w:type="gramEnd"/>
+      <w:r>
+        <w:rPr>
+          <w:rFonts w:ascii="Roboto Condensed" w:hAnsi="Roboto Condensed"/>
+          <w:sz w:val="20"/>
+          <w:szCs w:val="20"/>
+        </w:rPr>
+        <w:t>23, 128, 193)</w:t>
       </w:r>
     </w:p>
     <w:p>
@@ -10673,13 +11005,23 @@
           <w:szCs w:val="20"/>
         </w:rPr>
       </w:pPr>
+      <w:proofErr w:type="gramStart"/>
       <w:r>
         <w:rPr>
           <w:rFonts w:ascii="Roboto Condensed" w:hAnsi="Roboto Condensed"/>
           <w:sz w:val="20"/>
           <w:szCs w:val="20"/>
         </w:rPr>
-        <w:t>rgb(134, 1, 175)</w:t>
+        <w:t>rgb(</w:t>
+      </w:r>
+      <w:proofErr w:type="gramEnd"/>
+      <w:r>
+        <w:rPr>
+          <w:rFonts w:ascii="Roboto Condensed" w:hAnsi="Roboto Condensed"/>
+          <w:sz w:val="20"/>
+          <w:szCs w:val="20"/>
+        </w:rPr>
+        <w:t>134, 1, 175)</w:t>
       </w:r>
     </w:p>
     <w:p>
@@ -10755,13 +11097,23 @@
           <w:szCs w:val="20"/>
         </w:rPr>
       </w:pPr>
+      <w:proofErr w:type="gramStart"/>
       <w:r>
         <w:rPr>
           <w:rFonts w:ascii="Roboto Condensed" w:hAnsi="Roboto Condensed"/>
           <w:sz w:val="20"/>
           <w:szCs w:val="20"/>
         </w:rPr>
-        <w:t>rgb(62, 63, 63)</w:t>
+        <w:t>rgb(</w:t>
+      </w:r>
+      <w:proofErr w:type="gramEnd"/>
+      <w:r>
+        <w:rPr>
+          <w:rFonts w:ascii="Roboto Condensed" w:hAnsi="Roboto Condensed"/>
+          <w:sz w:val="20"/>
+          <w:szCs w:val="20"/>
+        </w:rPr>
+        <w:t>62, 63, 63)</w:t>
       </w:r>
     </w:p>
     <w:p>
@@ -10805,13 +11157,23 @@
           <w:szCs w:val="20"/>
         </w:rPr>
       </w:pPr>
+      <w:proofErr w:type="gramStart"/>
       <w:r>
         <w:rPr>
           <w:rFonts w:ascii="Roboto Condensed" w:hAnsi="Roboto Condensed"/>
           <w:sz w:val="20"/>
           <w:szCs w:val="20"/>
         </w:rPr>
-        <w:t>rgb(124, 125, 127)</w:t>
+        <w:t>rgb(</w:t>
+      </w:r>
+      <w:proofErr w:type="gramEnd"/>
+      <w:r>
+        <w:rPr>
+          <w:rFonts w:ascii="Roboto Condensed" w:hAnsi="Roboto Condensed"/>
+          <w:sz w:val="20"/>
+          <w:szCs w:val="20"/>
+        </w:rPr>
+        <w:t>124, 125, 127)</w:t>
       </w:r>
     </w:p>
     <w:p>
@@ -10855,13 +11217,23 @@
           <w:szCs w:val="20"/>
         </w:rPr>
       </w:pPr>
+      <w:proofErr w:type="gramStart"/>
       <w:r>
         <w:rPr>
           <w:rFonts w:ascii="Roboto Condensed" w:hAnsi="Roboto Condensed"/>
           <w:sz w:val="20"/>
           <w:szCs w:val="20"/>
         </w:rPr>
-        <w:t>rgb(189, 191, 193)</w:t>
+        <w:t>rgb(</w:t>
+      </w:r>
+      <w:proofErr w:type="gramEnd"/>
+      <w:r>
+        <w:rPr>
+          <w:rFonts w:ascii="Roboto Condensed" w:hAnsi="Roboto Condensed"/>
+          <w:sz w:val="20"/>
+          <w:szCs w:val="20"/>
+        </w:rPr>
+        <w:t>189, 191, 193)</w:t>
       </w:r>
     </w:p>
     <w:p>
@@ -10905,13 +11277,23 @@
           <w:szCs w:val="20"/>
         </w:rPr>
       </w:pPr>
+      <w:proofErr w:type="gramStart"/>
       <w:r>
         <w:rPr>
           <w:rFonts w:ascii="Roboto Condensed" w:hAnsi="Roboto Condensed"/>
           <w:sz w:val="20"/>
           <w:szCs w:val="20"/>
         </w:rPr>
-        <w:t>rgb(242, 244, 247)</w:t>
+        <w:t>rgb(</w:t>
+      </w:r>
+      <w:proofErr w:type="gramEnd"/>
+      <w:r>
+        <w:rPr>
+          <w:rFonts w:ascii="Roboto Condensed" w:hAnsi="Roboto Condensed"/>
+          <w:sz w:val="20"/>
+          <w:szCs w:val="20"/>
+        </w:rPr>
+        <w:t>242, 244, 247)</w:t>
       </w:r>
     </w:p>
     <w:p>
@@ -11033,7 +11415,15 @@
         <w:jc w:val="both"/>
       </w:pPr>
       <w:r>
-        <w:t>Included in the Chinese Checkers branding is a graphic that represents the six potential players in the six primary colours from the Primary Palette. The squares are aligned in decreasing, diagonal order because a North American user would read from left to right and top to bottom. This image will appear in presentations and other documents where the full brand logo is an inappropriate size.</w:t>
+        <w:t xml:space="preserve">Included in the Chinese </w:t>
+      </w:r>
+      <w:proofErr w:type="gramStart"/>
+      <w:r>
+        <w:t>Checkers</w:t>
+      </w:r>
+      <w:proofErr w:type="gramEnd"/>
+      <w:r>
+        <w:t xml:space="preserve"> branding is a graphic that represents the six potential players in the six primary colours from the Primary Palette. The squares are aligned in decreasing, diagonal order because a North American user would read from left to right and top to bottom. This image will appear in presentations and other documents where the full brand logo is an inappropriate size.</w:t>
       </w:r>
     </w:p>
     <w:p>
@@ -11334,7 +11724,15 @@
         <w:jc w:val="both"/>
       </w:pPr>
       <w:r>
-        <w:t>An icon as defined in this document is a graphical representation of an action, status or application. Initially the choice of icon pack to use was the default Android Action Bar Icon Pack, but, after a team discussion, it was decided to use the Font Awesome, MIT licensed icon pack instead. Attribution to Font Awesome will be given in an About section.</w:t>
+        <w:t xml:space="preserve">An icon as defined in this document is a graphical representation of an action, status or application. Initially the choice of icon pack to use was the default Android Action Bar Icon Pack, but, after a team discussion, it was decided to use the Font Awesome, MIT licensed icon pack instead. Attribution to Font Awesome will be given in an </w:t>
+      </w:r>
+      <w:proofErr w:type="gramStart"/>
+      <w:r>
+        <w:t>About</w:t>
+      </w:r>
+      <w:proofErr w:type="gramEnd"/>
+      <w:r>
+        <w:t xml:space="preserve"> section.</w:t>
       </w:r>
     </w:p>
     <w:p>
@@ -11347,8 +11745,13 @@
       <w:r>
         <w:t xml:space="preserve"> </w:t>
       </w:r>
-      <w:r>
-        <w:t>rgb(242, 244, 247)</w:t>
+      <w:proofErr w:type="gramStart"/>
+      <w:r>
+        <w:t>rgb(</w:t>
+      </w:r>
+      <w:proofErr w:type="gramEnd"/>
+      <w:r>
+        <w:t>242, 244, 247)</w:t>
       </w:r>
       <w:r>
         <w:t xml:space="preserve"> which is consistent with our chosen colour palette. (See</w:t>
@@ -14060,7 +14463,15 @@
       </w:pPr>
       <w:bookmarkStart w:id="37" w:name="_Toc379463621"/>
       <w:r>
-        <w:t>Features To Be Tested</w:t>
+        <w:t xml:space="preserve">Features </w:t>
+      </w:r>
+      <w:proofErr w:type="gramStart"/>
+      <w:r>
+        <w:t>To</w:t>
+      </w:r>
+      <w:proofErr w:type="gramEnd"/>
+      <w:r>
+        <w:t xml:space="preserve"> Be Tested</w:t>
       </w:r>
       <w:bookmarkEnd w:id="37"/>
     </w:p>
@@ -14954,20 +15365,36 @@
           <w:rFonts w:cs="Arial"/>
           <w:highlight w:val="white"/>
         </w:rPr>
-        <w:t>We are creating a version of Chinese Checkers. Our target audience will be users that are 6 years of age and older. The game will be played with both human and computer players. Our target platform will be Android phones (original launch on OS version 4.0, API version level 14). If there is time we will also consider an impl</w:t>
-      </w:r>
+        <w:t xml:space="preserve">We are creating a version of Chinese </w:t>
+      </w:r>
+      <w:proofErr w:type="gramStart"/>
       <w:r>
         <w:rPr>
           <w:rFonts w:cs="Arial"/>
           <w:highlight w:val="white"/>
         </w:rPr>
-        <w:t>ementation that can be used on</w:t>
-      </w:r>
+        <w:t>Checkers</w:t>
+      </w:r>
+      <w:proofErr w:type="gramEnd"/>
       <w:r>
         <w:rPr>
           <w:rFonts w:cs="Arial"/>
           <w:highlight w:val="white"/>
         </w:rPr>
+        <w:t>. Our target audience will be users that are 6 years of age and older. The game will be played with both human and computer players. Our target platform will be Android phones (original launch on OS version 4.0, API version level 14). If there is time we will also consider an impl</w:t>
+      </w:r>
+      <w:r>
+        <w:rPr>
+          <w:rFonts w:cs="Arial"/>
+          <w:highlight w:val="white"/>
+        </w:rPr>
+        <w:t>ementation that can be used on</w:t>
+      </w:r>
+      <w:r>
+        <w:rPr>
+          <w:rFonts w:cs="Arial"/>
+          <w:highlight w:val="white"/>
+        </w:rPr>
         <w:t xml:space="preserve"> suitable tablet platforms.</w:t>
       </w:r>
     </w:p>
@@ -14982,7 +15409,23 @@
           <w:rFonts w:cs="Arial"/>
           <w:highlight w:val="white"/>
         </w:rPr>
-        <w:t xml:space="preserve">We will be developing the solution using Android Studio using  GitHub as our source code repository. </w:t>
+        <w:t xml:space="preserve">We will be developing the solution using Android Studio </w:t>
+      </w:r>
+      <w:proofErr w:type="gramStart"/>
+      <w:r>
+        <w:rPr>
+          <w:rFonts w:cs="Arial"/>
+          <w:highlight w:val="white"/>
+        </w:rPr>
+        <w:t>using  GitHub</w:t>
+      </w:r>
+      <w:proofErr w:type="gramEnd"/>
+      <w:r>
+        <w:rPr>
+          <w:rFonts w:cs="Arial"/>
+          <w:highlight w:val="white"/>
+        </w:rPr>
+        <w:t xml:space="preserve"> as our source code repository. </w:t>
       </w:r>
     </w:p>
     <w:p>
@@ -17466,7 +17909,23 @@
                 <w:sz w:val="24"/>
                 <w:szCs w:val="24"/>
               </w:rPr>
-              <w:t>Touch the “START GAME” button on the HOTSEAT  game configuration screen with at least one of the player name input fields left blank.</w:t>
+              <w:t xml:space="preserve">Touch the “START GAME” button on the </w:t>
+            </w:r>
+            <w:proofErr w:type="gramStart"/>
+            <w:r>
+              <w:rPr>
+                <w:sz w:val="24"/>
+                <w:szCs w:val="24"/>
+              </w:rPr>
+              <w:t>HOTSEAT  game</w:t>
+            </w:r>
+            <w:proofErr w:type="gramEnd"/>
+            <w:r>
+              <w:rPr>
+                <w:sz w:val="24"/>
+                <w:szCs w:val="24"/>
+              </w:rPr>
+              <w:t xml:space="preserve"> configuration screen with at least one of the player name input fields left blank.</w:t>
             </w:r>
           </w:p>
         </w:tc>
@@ -18137,7 +18596,23 @@
           <w:rFonts w:cs="Arial"/>
           <w:szCs w:val="24"/>
         </w:rPr>
-        <w:t>The Acceptance Testing for Chinese Checkers prepared by Logical Operators for COSC 3F00 was</w:t>
+        <w:t xml:space="preserve">The Acceptance Testing for Chinese </w:t>
+      </w:r>
+      <w:proofErr w:type="gramStart"/>
+      <w:r>
+        <w:rPr>
+          <w:rFonts w:cs="Arial"/>
+          <w:szCs w:val="24"/>
+        </w:rPr>
+        <w:t>Checkers</w:t>
+      </w:r>
+      <w:proofErr w:type="gramEnd"/>
+      <w:r>
+        <w:rPr>
+          <w:rFonts w:cs="Arial"/>
+          <w:szCs w:val="24"/>
+        </w:rPr>
+        <w:t xml:space="preserve"> prepared by Logical Operators for COSC 3F00 was</w:t>
       </w:r>
     </w:p>
     <w:p>
@@ -18680,7 +19155,7 @@
                     <a:blip r:embed="rId24" cstate="print">
                       <a:extLst>
                         <a:ext uri="{28A0092B-C50C-407E-A947-70E740481C1C}">
-                          <a14:useLocalDpi xmlns="" xmlns:wpc="http://schemas.microsoft.com/office/word/2010/wordprocessingCanvas" xmlns:mo="http://schemas.microsoft.com/office/mac/office/2008/main" xmlns:mc="http://schemas.openxmlformats.org/markup-compatibility/2006" xmlns:mv="urn:schemas-microsoft-com:mac:vml" xmlns:o="urn:schemas-microsoft-com:office:office" xmlns:v="urn:schemas-microsoft-com:vml" xmlns:wp14="http://schemas.microsoft.com/office/word/2010/wordprocessingDrawing" xmlns:w10="urn:schemas-microsoft-com:office:word" xmlns:w="http://schemas.openxmlformats.org/wordprocessingml/2006/main" xmlns:w14="http://schemas.microsoft.com/office/word/2010/wordml" xmlns:wpg="http://schemas.microsoft.com/office/word/2010/wordprocessingGroup" xmlns:wpi="http://schemas.microsoft.com/office/word/2010/wordprocessingInk" xmlns:wps="http://schemas.microsoft.com/office/word/2010/wordprocessingShape" xmlns:a14="http://schemas.microsoft.com/office/drawing/2010/main" val="0"/>
+                          <a14:useLocalDpi xmlns:a14="http://schemas.microsoft.com/office/drawing/2010/main" xmlns:wps="http://schemas.microsoft.com/office/word/2010/wordprocessingShape" xmlns:wpi="http://schemas.microsoft.com/office/word/2010/wordprocessingInk" xmlns:wpg="http://schemas.microsoft.com/office/word/2010/wordprocessingGroup" xmlns:w14="http://schemas.microsoft.com/office/word/2010/wordml" xmlns:w="http://schemas.openxmlformats.org/wordprocessingml/2006/main" xmlns:w10="urn:schemas-microsoft-com:office:word" xmlns:wp14="http://schemas.microsoft.com/office/word/2010/wordprocessingDrawing" xmlns:v="urn:schemas-microsoft-com:vml" xmlns:o="urn:schemas-microsoft-com:office:office" xmlns:mv="urn:schemas-microsoft-com:mac:vml" xmlns:mc="http://schemas.openxmlformats.org/markup-compatibility/2006" xmlns:mo="http://schemas.microsoft.com/office/mac/office/2008/main" xmlns:wpc="http://schemas.microsoft.com/office/word/2010/wordprocessingCanvas" xmlns="" val="0"/>
                         </a:ext>
                       </a:extLst>
                     </a:blip>
@@ -18726,7 +19201,13 @@
         <w:rPr>
           <w:i/>
         </w:rPr>
-        <w:t>5.2</w:t>
+        <w:t>6</w:t>
+      </w:r>
+      <w:r>
+        <w:rPr>
+          <w:i/>
+        </w:rPr>
+        <w:t>.2</w:t>
       </w:r>
       <w:r>
         <w:rPr>
@@ -18823,7 +19304,7 @@
                     <a:blip r:embed="rId25" cstate="print">
                       <a:extLst>
                         <a:ext uri="{28A0092B-C50C-407E-A947-70E740481C1C}">
-                          <a14:useLocalDpi xmlns="" xmlns:wpc="http://schemas.microsoft.com/office/word/2010/wordprocessingCanvas" xmlns:mo="http://schemas.microsoft.com/office/mac/office/2008/main" xmlns:mc="http://schemas.openxmlformats.org/markup-compatibility/2006" xmlns:mv="urn:schemas-microsoft-com:mac:vml" xmlns:o="urn:schemas-microsoft-com:office:office" xmlns:v="urn:schemas-microsoft-com:vml" xmlns:wp14="http://schemas.microsoft.com/office/word/2010/wordprocessingDrawing" xmlns:w10="urn:schemas-microsoft-com:office:word" xmlns:w="http://schemas.openxmlformats.org/wordprocessingml/2006/main" xmlns:w14="http://schemas.microsoft.com/office/word/2010/wordml" xmlns:wpg="http://schemas.microsoft.com/office/word/2010/wordprocessingGroup" xmlns:wpi="http://schemas.microsoft.com/office/word/2010/wordprocessingInk" xmlns:wps="http://schemas.microsoft.com/office/word/2010/wordprocessingShape" xmlns:a14="http://schemas.microsoft.com/office/drawing/2010/main" val="0"/>
+                          <a14:useLocalDpi xmlns:a14="http://schemas.microsoft.com/office/drawing/2010/main" xmlns:wps="http://schemas.microsoft.com/office/word/2010/wordprocessingShape" xmlns:wpi="http://schemas.microsoft.com/office/word/2010/wordprocessingInk" xmlns:wpg="http://schemas.microsoft.com/office/word/2010/wordprocessingGroup" xmlns:w14="http://schemas.microsoft.com/office/word/2010/wordml" xmlns:w="http://schemas.openxmlformats.org/wordprocessingml/2006/main" xmlns:w10="urn:schemas-microsoft-com:office:word" xmlns:wp14="http://schemas.microsoft.com/office/word/2010/wordprocessingDrawing" xmlns:v="urn:schemas-microsoft-com:vml" xmlns:o="urn:schemas-microsoft-com:office:office" xmlns:mv="urn:schemas-microsoft-com:mac:vml" xmlns:mc="http://schemas.openxmlformats.org/markup-compatibility/2006" xmlns:mo="http://schemas.microsoft.com/office/mac/office/2008/main" xmlns:wpc="http://schemas.microsoft.com/office/word/2010/wordprocessingCanvas" xmlns="" val="0"/>
                         </a:ext>
                       </a:extLst>
                     </a:blip>
@@ -18863,7 +19344,13 @@
         <w:rPr>
           <w:i/>
         </w:rPr>
-        <w:t>Figure 5.22 – The Row-Index Format</w:t>
+        <w:t>Figure 6</w:t>
+      </w:r>
+      <w:r>
+        <w:rPr>
+          <w:i/>
+        </w:rPr>
+        <w:t>.22 – The Row-Index Format</w:t>
       </w:r>
     </w:p>
     <w:p>
@@ -20161,52 +20648,52 @@
           <w:sz w:val="28"/>
           <w:szCs w:val="28"/>
         </w:rPr>
-        <w:t>Tester Signature: _____________   Project Lead Signature:_______________</w:t>
-      </w:r>
-    </w:p>
-    <w:p>
-      <w:pPr>
+        <w:t>Tester Signature: _____________   Project Lead Signature</w:t>
+      </w:r>
+      <w:proofErr w:type="gramStart"/>
+      <w:r>
         <w:rPr>
           <w:b/>
           <w:sz w:val="28"/>
           <w:szCs w:val="28"/>
         </w:rPr>
-      </w:pPr>
-    </w:p>
-    <w:p>
-      <w:pPr>
+        <w:t>:_</w:t>
+      </w:r>
+      <w:proofErr w:type="gramEnd"/>
+      <w:r>
         <w:rPr>
           <w:b/>
           <w:sz w:val="28"/>
           <w:szCs w:val="28"/>
         </w:rPr>
-      </w:pPr>
-      <w:r>
+        <w:t>______________</w:t>
+      </w:r>
+    </w:p>
+    <w:p>
+      <w:pPr>
         <w:rPr>
           <w:b/>
           <w:sz w:val="28"/>
           <w:szCs w:val="28"/>
         </w:rPr>
-        <w:t xml:space="preserve">Test Lead Signature: ______________ </w:t>
-      </w:r>
-      <w:r>
+      </w:pPr>
+    </w:p>
+    <w:p>
+      <w:pPr>
         <w:rPr>
           <w:b/>
           <w:sz w:val="28"/>
           <w:szCs w:val="28"/>
         </w:rPr>
-        <w:tab/>
-        <w:t>Project Lead Name:_____________</w:t>
-      </w:r>
-    </w:p>
-    <w:p>
-      <w:pPr>
+      </w:pPr>
+      <w:r>
         <w:rPr>
           <w:b/>
           <w:sz w:val="28"/>
           <w:szCs w:val="28"/>
         </w:rPr>
-      </w:pPr>
+        <w:t xml:space="preserve">Test Lead Signature: ______________ </w:t>
+      </w:r>
       <w:r>
         <w:rPr>
           <w:b/>
@@ -20214,23 +20701,25 @@
           <w:szCs w:val="28"/>
         </w:rPr>
         <w:tab/>
-      </w:r>
-    </w:p>
-    <w:p>
-      <w:pPr>
+        <w:t>Project Lead Name</w:t>
+      </w:r>
+      <w:proofErr w:type="gramStart"/>
+      <w:r>
         <w:rPr>
           <w:b/>
           <w:sz w:val="28"/>
           <w:szCs w:val="28"/>
         </w:rPr>
-      </w:pPr>
+        <w:t>:_</w:t>
+      </w:r>
+      <w:proofErr w:type="gramEnd"/>
       <w:r>
         <w:rPr>
           <w:b/>
           <w:sz w:val="28"/>
           <w:szCs w:val="28"/>
         </w:rPr>
-        <w:t>Test Lead Name: _________________</w:t>
+        <w:t>____________</w:t>
       </w:r>
     </w:p>
     <w:p>
@@ -20247,51 +20736,8 @@
           <w:sz w:val="28"/>
           <w:szCs w:val="28"/>
         </w:rPr>
-        <w:br w:type="page"/>
-      </w:r>
-    </w:p>
-    <w:p>
-      <w:pPr>
-        <w:pStyle w:val="Heading2"/>
-      </w:pPr>
-      <w:bookmarkStart w:id="96" w:name="_Toc379463652"/>
-      <w:r>
-        <w:lastRenderedPageBreak/>
-        <w:t>Appendix M</w:t>
-      </w:r>
-      <w:bookmarkEnd w:id="96"/>
-    </w:p>
-    <w:p>
-      <w:pPr>
-        <w:pStyle w:val="Heading4"/>
-        <w:jc w:val="center"/>
-      </w:pPr>
-      <w:r>
-        <w:t>Ease of Use Testing Feedback Form</w:t>
-      </w:r>
-    </w:p>
-    <w:p>
-      <w:pPr>
-        <w:rPr>
-          <w:sz w:val="28"/>
-          <w:szCs w:val="28"/>
-        </w:rPr>
-      </w:pPr>
-      <w:r>
-        <w:rPr>
-          <w:sz w:val="28"/>
-          <w:szCs w:val="28"/>
-        </w:rPr>
-        <w:t>Give each of the tasks a rating from 0 to 10 based on the difficulty of accomplishing the relevant tasks.</w:t>
-      </w:r>
-    </w:p>
-    <w:p>
-      <w:pPr>
-        <w:rPr>
-          <w:sz w:val="28"/>
-          <w:szCs w:val="28"/>
-        </w:rPr>
-      </w:pPr>
+        <w:tab/>
+      </w:r>
     </w:p>
     <w:p>
       <w:pPr>
@@ -20307,7 +20753,7 @@
           <w:sz w:val="28"/>
           <w:szCs w:val="28"/>
         </w:rPr>
-        <w:t>Task 1 Score: _____</w:t>
+        <w:t>Test Lead Name: _________________</w:t>
       </w:r>
     </w:p>
     <w:p>
@@ -20324,8 +20770,51 @@
           <w:sz w:val="28"/>
           <w:szCs w:val="28"/>
         </w:rPr>
-        <w:t>Task Remarks: __________________________________________________________________________________________________________________________</w:t>
-      </w:r>
+        <w:br w:type="page"/>
+      </w:r>
+    </w:p>
+    <w:p>
+      <w:pPr>
+        <w:pStyle w:val="Heading2"/>
+      </w:pPr>
+      <w:bookmarkStart w:id="96" w:name="_Toc379463652"/>
+      <w:r>
+        <w:lastRenderedPageBreak/>
+        <w:t>Appendix M</w:t>
+      </w:r>
+      <w:bookmarkEnd w:id="96"/>
+    </w:p>
+    <w:p>
+      <w:pPr>
+        <w:pStyle w:val="Heading4"/>
+        <w:jc w:val="center"/>
+      </w:pPr>
+      <w:r>
+        <w:t>Ease of Use Testing Feedback Form</w:t>
+      </w:r>
+    </w:p>
+    <w:p>
+      <w:pPr>
+        <w:rPr>
+          <w:sz w:val="28"/>
+          <w:szCs w:val="28"/>
+        </w:rPr>
+      </w:pPr>
+      <w:r>
+        <w:rPr>
+          <w:sz w:val="28"/>
+          <w:szCs w:val="28"/>
+        </w:rPr>
+        <w:t>Give each of the tasks a rating from 0 to 10 based on the difficulty of accomplishing the relevant tasks.</w:t>
+      </w:r>
+    </w:p>
+    <w:p>
+      <w:pPr>
+        <w:rPr>
+          <w:sz w:val="28"/>
+          <w:szCs w:val="28"/>
+        </w:rPr>
+      </w:pPr>
     </w:p>
     <w:p>
       <w:pPr>
@@ -20335,40 +20824,40 @@
           <w:szCs w:val="28"/>
         </w:rPr>
       </w:pPr>
-    </w:p>
-    <w:p>
-      <w:pPr>
+      <w:r>
         <w:rPr>
           <w:b/>
           <w:sz w:val="28"/>
           <w:szCs w:val="28"/>
         </w:rPr>
-      </w:pPr>
-      <w:r>
+        <w:t>Task 1 Score: _____</w:t>
+      </w:r>
+    </w:p>
+    <w:p>
+      <w:pPr>
         <w:rPr>
           <w:b/>
           <w:sz w:val="28"/>
           <w:szCs w:val="28"/>
         </w:rPr>
-        <w:t>Task 2: _____</w:t>
-      </w:r>
-    </w:p>
-    <w:p>
-      <w:pPr>
+      </w:pPr>
+      <w:r>
         <w:rPr>
           <w:b/>
           <w:sz w:val="28"/>
           <w:szCs w:val="28"/>
         </w:rPr>
-      </w:pPr>
-      <w:r>
+        <w:t>Task Remarks: __________________________________________________________________________________________________________________________</w:t>
+      </w:r>
+    </w:p>
+    <w:p>
+      <w:pPr>
         <w:rPr>
           <w:b/>
           <w:sz w:val="28"/>
           <w:szCs w:val="28"/>
         </w:rPr>
-        <w:t>Task Remarks: __________________________________________________________________________________________________________________________</w:t>
-      </w:r>
+      </w:pPr>
     </w:p>
     <w:p>
       <w:pPr>
@@ -20378,40 +20867,40 @@
           <w:szCs w:val="28"/>
         </w:rPr>
       </w:pPr>
-    </w:p>
-    <w:p>
-      <w:pPr>
+      <w:r>
         <w:rPr>
           <w:b/>
           <w:sz w:val="28"/>
           <w:szCs w:val="28"/>
         </w:rPr>
-      </w:pPr>
-      <w:r>
+        <w:t>Task 2: _____</w:t>
+      </w:r>
+    </w:p>
+    <w:p>
+      <w:pPr>
         <w:rPr>
           <w:b/>
           <w:sz w:val="28"/>
           <w:szCs w:val="28"/>
         </w:rPr>
-        <w:t>Task 3: _____</w:t>
-      </w:r>
-    </w:p>
-    <w:p>
-      <w:pPr>
+      </w:pPr>
+      <w:r>
         <w:rPr>
           <w:b/>
           <w:sz w:val="28"/>
           <w:szCs w:val="28"/>
         </w:rPr>
-      </w:pPr>
-      <w:r>
+        <w:t>Task Remarks: __________________________________________________________________________________________________________________________</w:t>
+      </w:r>
+    </w:p>
+    <w:p>
+      <w:pPr>
         <w:rPr>
           <w:b/>
           <w:sz w:val="28"/>
           <w:szCs w:val="28"/>
         </w:rPr>
-        <w:t>Task Remarks: __________________________________________________________________________________________________________________________</w:t>
-      </w:r>
+      </w:pPr>
     </w:p>
     <w:p>
       <w:pPr>
@@ -20421,40 +20910,40 @@
           <w:szCs w:val="28"/>
         </w:rPr>
       </w:pPr>
-    </w:p>
-    <w:p>
-      <w:pPr>
+      <w:r>
         <w:rPr>
           <w:b/>
           <w:sz w:val="28"/>
           <w:szCs w:val="28"/>
         </w:rPr>
-      </w:pPr>
-      <w:r>
+        <w:t>Task 3: _____</w:t>
+      </w:r>
+    </w:p>
+    <w:p>
+      <w:pPr>
         <w:rPr>
           <w:b/>
           <w:sz w:val="28"/>
           <w:szCs w:val="28"/>
         </w:rPr>
-        <w:t>Task 4: _____</w:t>
-      </w:r>
-    </w:p>
-    <w:p>
-      <w:pPr>
+      </w:pPr>
+      <w:r>
         <w:rPr>
           <w:b/>
           <w:sz w:val="28"/>
           <w:szCs w:val="28"/>
         </w:rPr>
-      </w:pPr>
-      <w:r>
+        <w:t>Task Remarks: __________________________________________________________________________________________________________________________</w:t>
+      </w:r>
+    </w:p>
+    <w:p>
+      <w:pPr>
         <w:rPr>
           <w:b/>
           <w:sz w:val="28"/>
           <w:szCs w:val="28"/>
         </w:rPr>
-        <w:t>Task Remarks: __________________________________________________________________________________________________________________________</w:t>
-      </w:r>
+      </w:pPr>
     </w:p>
     <w:p>
       <w:pPr>
@@ -20464,41 +20953,40 @@
           <w:szCs w:val="28"/>
         </w:rPr>
       </w:pPr>
-    </w:p>
-    <w:p>
-      <w:pPr>
+      <w:r>
         <w:rPr>
           <w:b/>
           <w:sz w:val="28"/>
           <w:szCs w:val="28"/>
         </w:rPr>
-      </w:pPr>
-      <w:r>
+        <w:t>Task 4: _____</w:t>
+      </w:r>
+    </w:p>
+    <w:p>
+      <w:pPr>
         <w:rPr>
           <w:b/>
           <w:sz w:val="28"/>
           <w:szCs w:val="28"/>
         </w:rPr>
-        <w:lastRenderedPageBreak/>
-        <w:t>Task 5: _____</w:t>
-      </w:r>
-    </w:p>
-    <w:p>
-      <w:pPr>
+      </w:pPr>
+      <w:r>
         <w:rPr>
           <w:b/>
           <w:sz w:val="28"/>
           <w:szCs w:val="28"/>
         </w:rPr>
-      </w:pPr>
-      <w:r>
+        <w:t>Task Remarks: __________________________________________________________________________________________________________________________</w:t>
+      </w:r>
+    </w:p>
+    <w:p>
+      <w:pPr>
         <w:rPr>
           <w:b/>
           <w:sz w:val="28"/>
           <w:szCs w:val="28"/>
         </w:rPr>
-        <w:t>Task Remarks: __________________________________________________________________________________________________________________________</w:t>
-      </w:r>
+      </w:pPr>
     </w:p>
     <w:p>
       <w:pPr>
@@ -20508,40 +20996,41 @@
           <w:szCs w:val="28"/>
         </w:rPr>
       </w:pPr>
-    </w:p>
-    <w:p>
-      <w:pPr>
+      <w:r>
         <w:rPr>
           <w:b/>
           <w:sz w:val="28"/>
           <w:szCs w:val="28"/>
         </w:rPr>
-      </w:pPr>
-      <w:r>
+        <w:lastRenderedPageBreak/>
+        <w:t>Task 5: _____</w:t>
+      </w:r>
+    </w:p>
+    <w:p>
+      <w:pPr>
         <w:rPr>
           <w:b/>
           <w:sz w:val="28"/>
           <w:szCs w:val="28"/>
         </w:rPr>
-        <w:t>Task 6: _____</w:t>
-      </w:r>
-    </w:p>
-    <w:p>
-      <w:pPr>
+      </w:pPr>
+      <w:r>
         <w:rPr>
           <w:b/>
           <w:sz w:val="28"/>
           <w:szCs w:val="28"/>
         </w:rPr>
-      </w:pPr>
-      <w:r>
+        <w:t>Task Remarks: __________________________________________________________________________________________________________________________</w:t>
+      </w:r>
+    </w:p>
+    <w:p>
+      <w:pPr>
         <w:rPr>
           <w:b/>
           <w:sz w:val="28"/>
           <w:szCs w:val="28"/>
         </w:rPr>
-        <w:t>Task Remarks: __________________________________________________________________________________________________________________________</w:t>
-      </w:r>
+      </w:pPr>
     </w:p>
     <w:p>
       <w:pPr>
@@ -20551,40 +21040,40 @@
           <w:szCs w:val="28"/>
         </w:rPr>
       </w:pPr>
-    </w:p>
-    <w:p>
-      <w:pPr>
+      <w:r>
         <w:rPr>
           <w:b/>
           <w:sz w:val="28"/>
           <w:szCs w:val="28"/>
         </w:rPr>
-      </w:pPr>
-      <w:r>
+        <w:t>Task 6: _____</w:t>
+      </w:r>
+    </w:p>
+    <w:p>
+      <w:pPr>
         <w:rPr>
           <w:b/>
           <w:sz w:val="28"/>
           <w:szCs w:val="28"/>
         </w:rPr>
-        <w:t>Task 7:_____</w:t>
-      </w:r>
-    </w:p>
-    <w:p>
-      <w:pPr>
+      </w:pPr>
+      <w:r>
         <w:rPr>
           <w:b/>
           <w:sz w:val="28"/>
           <w:szCs w:val="28"/>
         </w:rPr>
-      </w:pPr>
-      <w:r>
+        <w:t>Task Remarks: __________________________________________________________________________________________________________________________</w:t>
+      </w:r>
+    </w:p>
+    <w:p>
+      <w:pPr>
         <w:rPr>
           <w:b/>
           <w:sz w:val="28"/>
           <w:szCs w:val="28"/>
         </w:rPr>
-        <w:t>Task Remarks: __________________________________________________________________________________________________________________________</w:t>
-      </w:r>
+      </w:pPr>
     </w:p>
     <w:p>
       <w:pPr>
@@ -20594,65 +21083,22 @@
           <w:szCs w:val="28"/>
         </w:rPr>
       </w:pPr>
-    </w:p>
-    <w:p>
-      <w:pPr>
+      <w:r>
         <w:rPr>
           <w:b/>
           <w:sz w:val="28"/>
           <w:szCs w:val="28"/>
         </w:rPr>
-      </w:pPr>
-      <w:r>
+        <w:t>Task 7:_____</w:t>
+      </w:r>
+    </w:p>
+    <w:p>
+      <w:pPr>
         <w:rPr>
           <w:b/>
           <w:sz w:val="28"/>
           <w:szCs w:val="28"/>
         </w:rPr>
-        <w:t>General Remarks: ____________________________________________________________________________________________________________________________________________________________________________________________________________________________________________________</w:t>
-      </w:r>
-    </w:p>
-    <w:p>
-      <w:pPr>
-        <w:rPr>
-          <w:sz w:val="28"/>
-          <w:szCs w:val="28"/>
-        </w:rPr>
-      </w:pPr>
-      <w:r>
-        <w:rPr>
-          <w:sz w:val="28"/>
-          <w:szCs w:val="28"/>
-        </w:rPr>
-        <w:br w:type="page"/>
-      </w:r>
-    </w:p>
-    <w:p>
-      <w:pPr>
-        <w:pStyle w:val="Heading2"/>
-      </w:pPr>
-      <w:bookmarkStart w:id="97" w:name="_Toc379463653"/>
-      <w:r>
-        <w:lastRenderedPageBreak/>
-        <w:t>Appendix N</w:t>
-      </w:r>
-      <w:bookmarkEnd w:id="97"/>
-    </w:p>
-    <w:p>
-      <w:pPr>
-        <w:pStyle w:val="Heading4"/>
-        <w:jc w:val="center"/>
-      </w:pPr>
-      <w:r>
-        <w:t>Test Feedback Form</w:t>
-      </w:r>
-    </w:p>
-    <w:p>
-      <w:pPr>
-        <w:rPr>
-          <w:sz w:val="28"/>
-          <w:szCs w:val="28"/>
-        </w:rPr>
       </w:pPr>
       <w:r>
         <w:rPr>
@@ -20660,15 +21106,101 @@
           <w:sz w:val="28"/>
           <w:szCs w:val="28"/>
         </w:rPr>
-        <w:t>Project:</w:t>
-      </w:r>
-      <w:r>
-        <w:rPr>
+        <w:t>Task Remarks: __________________________________________________________________________________________________________________________</w:t>
+      </w:r>
+    </w:p>
+    <w:p>
+      <w:pPr>
+        <w:rPr>
+          <w:b/>
           <w:sz w:val="28"/>
           <w:szCs w:val="28"/>
         </w:rPr>
-        <w:t xml:space="preserve"> Chinese Checkers</w:t>
-      </w:r>
+      </w:pPr>
+    </w:p>
+    <w:p>
+      <w:pPr>
+        <w:rPr>
+          <w:b/>
+          <w:sz w:val="28"/>
+          <w:szCs w:val="28"/>
+        </w:rPr>
+      </w:pPr>
+      <w:r>
+        <w:rPr>
+          <w:b/>
+          <w:sz w:val="28"/>
+          <w:szCs w:val="28"/>
+        </w:rPr>
+        <w:t>General Remarks: ____________________________________________________________________________________________________________________________________________________________________________________________________________________________________________________</w:t>
+      </w:r>
+    </w:p>
+    <w:p>
+      <w:pPr>
+        <w:rPr>
+          <w:sz w:val="28"/>
+          <w:szCs w:val="28"/>
+        </w:rPr>
+      </w:pPr>
+      <w:r>
+        <w:rPr>
+          <w:sz w:val="28"/>
+          <w:szCs w:val="28"/>
+        </w:rPr>
+        <w:br w:type="page"/>
+      </w:r>
+    </w:p>
+    <w:p>
+      <w:pPr>
+        <w:pStyle w:val="Heading2"/>
+      </w:pPr>
+      <w:bookmarkStart w:id="97" w:name="_Toc379463653"/>
+      <w:r>
+        <w:lastRenderedPageBreak/>
+        <w:t>Appendix N</w:t>
+      </w:r>
+      <w:bookmarkEnd w:id="97"/>
+    </w:p>
+    <w:p>
+      <w:pPr>
+        <w:pStyle w:val="Heading4"/>
+        <w:jc w:val="center"/>
+      </w:pPr>
+      <w:r>
+        <w:t>Test Feedback Form</w:t>
+      </w:r>
+    </w:p>
+    <w:p>
+      <w:pPr>
+        <w:rPr>
+          <w:sz w:val="28"/>
+          <w:szCs w:val="28"/>
+        </w:rPr>
+      </w:pPr>
+      <w:r>
+        <w:rPr>
+          <w:b/>
+          <w:sz w:val="28"/>
+          <w:szCs w:val="28"/>
+        </w:rPr>
+        <w:t>Project:</w:t>
+      </w:r>
+      <w:r>
+        <w:rPr>
+          <w:sz w:val="28"/>
+          <w:szCs w:val="28"/>
+        </w:rPr>
+        <w:t xml:space="preserve"> Chinese </w:t>
+      </w:r>
+      <w:proofErr w:type="gramStart"/>
+      <w:r>
+        <w:rPr>
+          <w:sz w:val="28"/>
+          <w:szCs w:val="28"/>
+        </w:rPr>
+        <w:t>Checkers</w:t>
+      </w:r>
+      <w:proofErr w:type="gramEnd"/>
     </w:p>
     <w:p>
       <w:pPr>
@@ -21076,9 +21608,11 @@
       </w:r>
     </w:p>
     <w:p>
+      <w:proofErr w:type="spellStart"/>
       <w:r>
         <w:t>ca.brocku.chinesecheckers.tests.HomeAndSeatTest</w:t>
       </w:r>
+      <w:proofErr w:type="spellEnd"/>
     </w:p>
     <w:p/>
     <w:p>
@@ -21087,9 +21621,13 @@
       </w:r>
     </w:p>
     <w:p>
+      <w:proofErr w:type="spellStart"/>
+      <w:proofErr w:type="gramStart"/>
       <w:r>
         <w:t>passedtestTransition</w:t>
       </w:r>
+      <w:proofErr w:type="spellEnd"/>
+      <w:proofErr w:type="gramEnd"/>
     </w:p>
     <w:p/>
     <w:p>
@@ -21098,9 +21636,11 @@
       </w:r>
     </w:p>
     <w:p>
+      <w:proofErr w:type="spellStart"/>
       <w:r>
         <w:t>ca.brocku.chinesecheckers.tests.HomeSeatAndGameTest</w:t>
       </w:r>
+      <w:proofErr w:type="spellEnd"/>
     </w:p>
     <w:p/>
     <w:p>
@@ -21109,9 +21649,13 @@
       </w:r>
     </w:p>
     <w:p>
+      <w:proofErr w:type="spellStart"/>
+      <w:proofErr w:type="gramStart"/>
       <w:r>
         <w:t>passedtestTransition</w:t>
       </w:r>
+      <w:proofErr w:type="spellEnd"/>
+      <w:proofErr w:type="gramEnd"/>
     </w:p>
     <w:p/>
     <w:p>
@@ -21131,9 +21675,11 @@
       </w:r>
     </w:p>
     <w:p>
+      <w:proofErr w:type="gramStart"/>
       <w:r>
         <w:t>passedtestActivity</w:t>
       </w:r>
+      <w:proofErr w:type="gramEnd"/>
     </w:p>
     <w:p/>
     <w:p>
@@ -21142,10 +21688,12 @@
       </w:r>
     </w:p>
     <w:p>
+      <w:proofErr w:type="gramStart"/>
       <w:r>
         <w:lastRenderedPageBreak/>
         <w:t>passedtestFourPlayerConfig</w:t>
       </w:r>
+      <w:proofErr w:type="gramEnd"/>
     </w:p>
     <w:p/>
     <w:p>
@@ -21154,9 +21702,11 @@
       </w:r>
     </w:p>
     <w:p>
+      <w:proofErr w:type="gramStart"/>
       <w:r>
         <w:t>passedtestSixPlayerConfig</w:t>
       </w:r>
+      <w:proofErr w:type="gramEnd"/>
     </w:p>
     <w:p/>
     <w:p>
@@ -21165,9 +21715,11 @@
       </w:r>
     </w:p>
     <w:p>
+      <w:proofErr w:type="gramStart"/>
       <w:r>
         <w:t>passedtestThreePlayerConfig</w:t>
       </w:r>
+      <w:proofErr w:type="gramEnd"/>
     </w:p>
     <w:p/>
     <w:p>
@@ -21176,9 +21728,11 @@
       </w:r>
     </w:p>
     <w:p>
+      <w:proofErr w:type="gramStart"/>
       <w:r>
         <w:t>passedtestTwoPlayerConfig</w:t>
       </w:r>
+      <w:proofErr w:type="gramEnd"/>
     </w:p>
     <w:p/>
     <w:p>
@@ -21198,9 +21752,11 @@
       </w:r>
     </w:p>
     <w:p>
+      <w:proofErr w:type="gramStart"/>
       <w:r>
         <w:t>passedtestActivity</w:t>
       </w:r>
+      <w:proofErr w:type="gramEnd"/>
     </w:p>
     <w:p/>
     <w:p>
@@ -21220,9 +21776,11 @@
       </w:r>
     </w:p>
     <w:p>
+      <w:proofErr w:type="gramStart"/>
       <w:r>
         <w:t>passedtestActivity</w:t>
       </w:r>
+      <w:proofErr w:type="gramEnd"/>
     </w:p>
     <w:p/>
     <w:p>
@@ -21315,7 +21873,15 @@
         <w:t xml:space="preserve">Task Remarks: </w:t>
       </w:r>
       <w:r>
-        <w:t>Icon was visually attractive, it also worked when I clicked it which was nice</w:t>
+        <w:t xml:space="preserve">Icon was visually </w:t>
+      </w:r>
+      <w:proofErr w:type="gramStart"/>
+      <w:r>
+        <w:t>attractive,</w:t>
+      </w:r>
+      <w:proofErr w:type="gramEnd"/>
+      <w:r>
+        <w:t xml:space="preserve"> it also worked when I clicked it which was nice</w:t>
       </w:r>
     </w:p>
     <w:p>
@@ -21909,7 +22475,35 @@
         <w:rPr>
           <w:szCs w:val="24"/>
         </w:rPr>
-        <w:t>it would look better if the button and the logo was in the middle of the screen. easy to read.</w:t>
+        <w:t xml:space="preserve">it would look better if the button and the logo </w:t>
+      </w:r>
+      <w:proofErr w:type="gramStart"/>
+      <w:r>
+        <w:rPr>
+          <w:szCs w:val="24"/>
+        </w:rPr>
+        <w:t>was</w:t>
+      </w:r>
+      <w:proofErr w:type="gramEnd"/>
+      <w:r>
+        <w:rPr>
+          <w:szCs w:val="24"/>
+        </w:rPr>
+        <w:t xml:space="preserve"> in the middle of the screen. </w:t>
+      </w:r>
+      <w:proofErr w:type="gramStart"/>
+      <w:r>
+        <w:rPr>
+          <w:szCs w:val="24"/>
+        </w:rPr>
+        <w:t>easy</w:t>
+      </w:r>
+      <w:proofErr w:type="gramEnd"/>
+      <w:r>
+        <w:rPr>
+          <w:szCs w:val="24"/>
+        </w:rPr>
+        <w:t xml:space="preserve"> to read.</w:t>
       </w:r>
     </w:p>
     <w:p/>
@@ -21987,7 +22581,63 @@
         <w:rPr>
           <w:szCs w:val="24"/>
         </w:rPr>
-        <w:t>Harder than task 3 because there were more player name to enter. liked the colors. Liked the position of the input fields. Liked the game board size and position. Size of the name text could be bigger. Buttons at the bottom are good</w:t>
+        <w:t xml:space="preserve">Harder than task 3 because there </w:t>
+      </w:r>
+      <w:proofErr w:type="gramStart"/>
+      <w:r>
+        <w:rPr>
+          <w:szCs w:val="24"/>
+        </w:rPr>
+        <w:t>were</w:t>
+      </w:r>
+      <w:proofErr w:type="gramEnd"/>
+      <w:r>
+        <w:rPr>
+          <w:szCs w:val="24"/>
+        </w:rPr>
+        <w:t xml:space="preserve"> more player name to enter. </w:t>
+      </w:r>
+      <w:proofErr w:type="gramStart"/>
+      <w:r>
+        <w:rPr>
+          <w:szCs w:val="24"/>
+        </w:rPr>
+        <w:t>liked</w:t>
+      </w:r>
+      <w:proofErr w:type="gramEnd"/>
+      <w:r>
+        <w:rPr>
+          <w:szCs w:val="24"/>
+        </w:rPr>
+        <w:t xml:space="preserve"> the colors. </w:t>
+      </w:r>
+      <w:proofErr w:type="gramStart"/>
+      <w:r>
+        <w:rPr>
+          <w:szCs w:val="24"/>
+        </w:rPr>
+        <w:t>Liked the position of the input fields.</w:t>
+      </w:r>
+      <w:proofErr w:type="gramEnd"/>
+      <w:r>
+        <w:rPr>
+          <w:szCs w:val="24"/>
+        </w:rPr>
+        <w:t xml:space="preserve"> </w:t>
+      </w:r>
+      <w:proofErr w:type="gramStart"/>
+      <w:r>
+        <w:rPr>
+          <w:szCs w:val="24"/>
+        </w:rPr>
+        <w:t>Liked the game board size and position.</w:t>
+      </w:r>
+      <w:proofErr w:type="gramEnd"/>
+      <w:r>
+        <w:rPr>
+          <w:szCs w:val="24"/>
+        </w:rPr>
+        <w:t xml:space="preserve"> Size of the name text could be bigger. Buttons at the bottom are good</w:t>
       </w:r>
       <w:r>
         <w:rPr>
@@ -22160,6 +22810,7 @@
           <w:lang w:val="en-US"/>
         </w:rPr>
       </w:pPr>
+      <w:proofErr w:type="gramStart"/>
       <w:r>
         <w:rPr>
           <w:lang w:val="en-US"/>
@@ -22170,14 +22821,22 @@
         <w:rPr>
           <w:lang w:val="en-US"/>
         </w:rPr>
-        <w:t>eb Design Trends for 2013. (2013</w:t>
-      </w:r>
+        <w:t>eb Design Trends for 2013.</w:t>
+      </w:r>
+      <w:proofErr w:type="gramEnd"/>
       <w:r>
         <w:rPr>
           <w:lang w:val="en-US"/>
         </w:rPr>
+        <w:t xml:space="preserve"> (2013</w:t>
+      </w:r>
+      <w:r>
+        <w:rPr>
+          <w:lang w:val="en-US"/>
+        </w:rPr>
         <w:t xml:space="preserve">, February 27). </w:t>
       </w:r>
+      <w:proofErr w:type="gramStart"/>
       <w:r>
         <w:rPr>
           <w:i/>
@@ -22190,7 +22849,14 @@
         <w:rPr>
           <w:lang w:val="en-US"/>
         </w:rPr>
-        <w:t>. Retrieved January 13, 2014, from http://www.awwwards.com/10-web-design-trends-for-2013.html</w:t>
+        <w:t>.</w:t>
+      </w:r>
+      <w:proofErr w:type="gramEnd"/>
+      <w:r>
+        <w:rPr>
+          <w:lang w:val="en-US"/>
+        </w:rPr>
+        <w:t xml:space="preserve"> Retrieved January 13, 2014, from http://www.awwwards.com/10-web-design-trends-for-2013.html</w:t>
       </w:r>
     </w:p>
     <w:p>
@@ -22200,12 +22866,35 @@
           <w:lang w:val="en-US"/>
         </w:rPr>
       </w:pPr>
+      <w:proofErr w:type="gramStart"/>
       <w:r>
         <w:rPr>
           <w:lang w:val="en-US"/>
         </w:rPr>
-        <w:t xml:space="preserve">Typography. (n.d.). </w:t>
-      </w:r>
+        <w:t>Typography.</w:t>
+      </w:r>
+      <w:proofErr w:type="gramEnd"/>
+      <w:r>
+        <w:rPr>
+          <w:lang w:val="en-US"/>
+        </w:rPr>
+        <w:t xml:space="preserve"> </w:t>
+      </w:r>
+      <w:proofErr w:type="gramStart"/>
+      <w:r>
+        <w:rPr>
+          <w:lang w:val="en-US"/>
+        </w:rPr>
+        <w:t>(n.d.).</w:t>
+      </w:r>
+      <w:proofErr w:type="gramEnd"/>
+      <w:r>
+        <w:rPr>
+          <w:lang w:val="en-US"/>
+        </w:rPr>
+        <w:t xml:space="preserve"> </w:t>
+      </w:r>
+      <w:proofErr w:type="gramStart"/>
       <w:r>
         <w:rPr>
           <w:i/>
@@ -22218,7 +22907,14 @@
         <w:rPr>
           <w:lang w:val="en-US"/>
         </w:rPr>
-        <w:t>. Retrieved February 5, 2014, from http://developer.android.com/design/style/typography.html</w:t>
+        <w:t>.</w:t>
+      </w:r>
+      <w:proofErr w:type="gramEnd"/>
+      <w:r>
+        <w:rPr>
+          <w:lang w:val="en-US"/>
+        </w:rPr>
+        <w:t xml:space="preserve"> Retrieved February 5, 2014, from http://developer.android.com/design/style/typography.html</w:t>
       </w:r>
     </w:p>
     <w:p>
@@ -22232,8 +22928,24 @@
         <w:rPr>
           <w:lang w:val="en-US"/>
         </w:rPr>
-        <w:t xml:space="preserve">Use Case Templates. (n.d.). </w:t>
-      </w:r>
+        <w:t xml:space="preserve">Use Case Templates. </w:t>
+      </w:r>
+      <w:proofErr w:type="gramStart"/>
+      <w:r>
+        <w:rPr>
+          <w:lang w:val="en-US"/>
+        </w:rPr>
+        <w:t>(n.d.).</w:t>
+      </w:r>
+      <w:proofErr w:type="gramEnd"/>
+      <w:r>
+        <w:rPr>
+          <w:lang w:val="en-US"/>
+        </w:rPr>
+        <w:t xml:space="preserve"> </w:t>
+      </w:r>
+      <w:proofErr w:type="spellStart"/>
+      <w:proofErr w:type="gramStart"/>
       <w:r>
         <w:rPr>
           <w:i/>
@@ -22242,11 +22954,19 @@
         </w:rPr>
         <w:t>TechnoSolutions</w:t>
       </w:r>
+      <w:proofErr w:type="spellEnd"/>
       <w:r>
         <w:rPr>
           <w:lang w:val="en-US"/>
         </w:rPr>
-        <w:t>. Retrieved January 18, 2014, from http://www.technosolutions.com/use_case_template.html</w:t>
+        <w:t>.</w:t>
+      </w:r>
+      <w:proofErr w:type="gramEnd"/>
+      <w:r>
+        <w:rPr>
+          <w:lang w:val="en-US"/>
+        </w:rPr>
+        <w:t xml:space="preserve"> Retrieved January 18, 2014, from http://www.technosolutions.com/use_case_template.html</w:t>
       </w:r>
     </w:p>
     <w:p/>
@@ -22308,7 +23028,7 @@
             <w:rPr>
               <w:noProof/>
             </w:rPr>
-            <w:t>4</w:t>
+            <w:t>15</w:t>
           </w:r>
         </w:fldSimple>
       </w:p>
@@ -22366,7 +23086,7 @@
             <w:rPr>
               <w:noProof/>
             </w:rPr>
-            <w:t>57</w:t>
+            <w:t>33</w:t>
           </w:r>
         </w:fldSimple>
       </w:p>
@@ -24991,7 +25711,6 @@
           <w:u w:val="none"/>
           <w:vertAlign w:val="baseline"/>
           <w:em w:val="none"/>
-          <w:lang/>
         </w:rPr>
       </w:lvl>
     </w:lvlOverride>
@@ -26054,7 +26773,7 @@
 </file>
 
 <file path=customXml/itemProps1.xml><?xml version="1.0" encoding="utf-8"?>
-<ds:datastoreItem xmlns:ds="http://schemas.openxmlformats.org/officeDocument/2006/customXml" ds:itemID="{7209D98A-2D97-476C-945F-CA980C049265}">
+<ds:datastoreItem xmlns:ds="http://schemas.openxmlformats.org/officeDocument/2006/customXml" ds:itemID="{33E597C4-8FC0-4E7C-B970-39DF48797A7E}">
   <ds:schemaRefs>
     <ds:schemaRef ds:uri="http://schemas.openxmlformats.org/officeDocument/2006/bibliography"/>
   </ds:schemaRefs>

</xml_diff>